<commit_message>
change name of curator
</commit_message>
<xml_diff>
--- a/Курсова_СПЗ.docx
+++ b/Курсова_СПЗ.docx
@@ -1012,7 +1012,11 @@
             </w:tcMar>
             <w:hideMark/>
           </w:tcPr>
-          <w:p/>
+          <w:p>
+            <w:r>
+              <w:t>Бологова Н. М.</w:t>
+            </w:r>
+          </w:p>
         </w:tc>
       </w:tr>
       <w:tr>
@@ -1444,6 +1448,15 @@
     <w:bookmarkStart w:id="0" w:name="_Toc153963297" w:displacedByCustomXml="next"/>
     <w:sdt>
       <w:sdtPr>
+        <w:rPr>
+          <w:rFonts w:asciiTheme="minorHAnsi" w:eastAsiaTheme="minorHAnsi" w:hAnsiTheme="minorHAnsi" w:cstheme="minorBidi"/>
+          <w:color w:val="auto"/>
+          <w:kern w:val="2"/>
+          <w:sz w:val="22"/>
+          <w:szCs w:val="22"/>
+          <w:lang w:val="uk-UA"/>
+          <w14:ligatures w14:val="standardContextual"/>
+        </w:rPr>
         <w:id w:val="-1354878597"/>
         <w:docPartObj>
           <w:docPartGallery w:val="Table of Contents"/>
@@ -1452,16 +1465,9 @@
       </w:sdtPr>
       <w:sdtEndPr>
         <w:rPr>
-          <w:rFonts w:asciiTheme="minorHAnsi" w:eastAsiaTheme="minorHAnsi" w:hAnsiTheme="minorHAnsi" w:cstheme="minorBidi"/>
           <w:b/>
           <w:bCs/>
           <w:noProof/>
-          <w:color w:val="auto"/>
-          <w:kern w:val="2"/>
-          <w:sz w:val="22"/>
-          <w:szCs w:val="22"/>
-          <w:lang w:val="uk-UA"/>
-          <w14:ligatures w14:val="standardContextual"/>
         </w:rPr>
       </w:sdtEndPr>
       <w:sdtContent>
@@ -5360,31 +5366,7 @@
           <w:sz w:val="28"/>
           <w:szCs w:val="28"/>
         </w:rPr>
-        <w:t xml:space="preserve"> </w:t>
-      </w:r>
-      <w:r>
-        <w:rPr>
-          <w:rFonts w:ascii="Times New Roman" w:hAnsi="Times New Roman" w:cs="Times New Roman"/>
-          <w:sz w:val="28"/>
-          <w:szCs w:val="28"/>
-        </w:rPr>
-        <w:t xml:space="preserve">(Додаток </w:t>
-      </w:r>
-      <w:r>
-        <w:rPr>
-          <w:rFonts w:ascii="Times New Roman" w:hAnsi="Times New Roman" w:cs="Times New Roman"/>
-          <w:sz w:val="28"/>
-          <w:szCs w:val="28"/>
-        </w:rPr>
-        <w:t>В</w:t>
-      </w:r>
-      <w:r>
-        <w:rPr>
-          <w:rFonts w:ascii="Times New Roman" w:hAnsi="Times New Roman" w:cs="Times New Roman"/>
-          <w:sz w:val="28"/>
-          <w:szCs w:val="28"/>
-        </w:rPr>
-        <w:t>)</w:t>
+        <w:t xml:space="preserve"> (Додаток В)</w:t>
       </w:r>
     </w:p>
     <w:p>
@@ -5416,31 +5398,7 @@
           <w:sz w:val="28"/>
           <w:szCs w:val="28"/>
         </w:rPr>
-        <w:t xml:space="preserve"> </w:t>
-      </w:r>
-      <w:r>
-        <w:rPr>
-          <w:rFonts w:ascii="Times New Roman" w:hAnsi="Times New Roman" w:cs="Times New Roman"/>
-          <w:sz w:val="28"/>
-          <w:szCs w:val="28"/>
-        </w:rPr>
-        <w:t xml:space="preserve">(Додаток </w:t>
-      </w:r>
-      <w:r>
-        <w:rPr>
-          <w:rFonts w:ascii="Times New Roman" w:hAnsi="Times New Roman" w:cs="Times New Roman"/>
-          <w:sz w:val="28"/>
-          <w:szCs w:val="28"/>
-        </w:rPr>
-        <w:t>Г</w:t>
-      </w:r>
-      <w:r>
-        <w:rPr>
-          <w:rFonts w:ascii="Times New Roman" w:hAnsi="Times New Roman" w:cs="Times New Roman"/>
-          <w:sz w:val="28"/>
-          <w:szCs w:val="28"/>
-        </w:rPr>
-        <w:t>)</w:t>
+        <w:t xml:space="preserve"> (Додаток Г)</w:t>
       </w:r>
     </w:p>
     <w:p>
@@ -5544,31 +5502,7 @@
           <w:sz w:val="28"/>
           <w:szCs w:val="28"/>
         </w:rPr>
-        <w:t xml:space="preserve"> </w:t>
-      </w:r>
-      <w:r>
-        <w:rPr>
-          <w:rFonts w:ascii="Times New Roman" w:hAnsi="Times New Roman" w:cs="Times New Roman"/>
-          <w:sz w:val="28"/>
-          <w:szCs w:val="28"/>
-        </w:rPr>
-        <w:t xml:space="preserve">(Додаток </w:t>
-      </w:r>
-      <w:r>
-        <w:rPr>
-          <w:rFonts w:ascii="Times New Roman" w:hAnsi="Times New Roman" w:cs="Times New Roman"/>
-          <w:sz w:val="28"/>
-          <w:szCs w:val="28"/>
-        </w:rPr>
-        <w:t>Д</w:t>
-      </w:r>
-      <w:r>
-        <w:rPr>
-          <w:rFonts w:ascii="Times New Roman" w:hAnsi="Times New Roman" w:cs="Times New Roman"/>
-          <w:sz w:val="28"/>
-          <w:szCs w:val="28"/>
-        </w:rPr>
-        <w:t>)</w:t>
+        <w:t xml:space="preserve"> (Додаток Д)</w:t>
       </w:r>
     </w:p>
     <w:p>
@@ -5600,31 +5534,7 @@
           <w:sz w:val="28"/>
           <w:szCs w:val="28"/>
         </w:rPr>
-        <w:t xml:space="preserve"> </w:t>
-      </w:r>
-      <w:r>
-        <w:rPr>
-          <w:rFonts w:ascii="Times New Roman" w:hAnsi="Times New Roman" w:cs="Times New Roman"/>
-          <w:sz w:val="28"/>
-          <w:szCs w:val="28"/>
-        </w:rPr>
-        <w:t xml:space="preserve">(Додаток </w:t>
-      </w:r>
-      <w:r>
-        <w:rPr>
-          <w:rFonts w:ascii="Times New Roman" w:hAnsi="Times New Roman" w:cs="Times New Roman"/>
-          <w:sz w:val="28"/>
-          <w:szCs w:val="28"/>
-        </w:rPr>
-        <w:t>Є</w:t>
-      </w:r>
-      <w:r>
-        <w:rPr>
-          <w:rFonts w:ascii="Times New Roman" w:hAnsi="Times New Roman" w:cs="Times New Roman"/>
-          <w:sz w:val="28"/>
-          <w:szCs w:val="28"/>
-        </w:rPr>
-        <w:t>)</w:t>
+        <w:t xml:space="preserve"> (Додаток Є)</w:t>
       </w:r>
     </w:p>
     <w:p>
@@ -5656,31 +5566,7 @@
           <w:sz w:val="28"/>
           <w:szCs w:val="28"/>
         </w:rPr>
-        <w:t xml:space="preserve"> </w:t>
-      </w:r>
-      <w:r>
-        <w:rPr>
-          <w:rFonts w:ascii="Times New Roman" w:hAnsi="Times New Roman" w:cs="Times New Roman"/>
-          <w:sz w:val="28"/>
-          <w:szCs w:val="28"/>
-        </w:rPr>
-        <w:t xml:space="preserve">(Додаток </w:t>
-      </w:r>
-      <w:r>
-        <w:rPr>
-          <w:rFonts w:ascii="Times New Roman" w:hAnsi="Times New Roman" w:cs="Times New Roman"/>
-          <w:sz w:val="28"/>
-          <w:szCs w:val="28"/>
-        </w:rPr>
-        <w:t>Ж</w:t>
-      </w:r>
-      <w:r>
-        <w:rPr>
-          <w:rFonts w:ascii="Times New Roman" w:hAnsi="Times New Roman" w:cs="Times New Roman"/>
-          <w:sz w:val="28"/>
-          <w:szCs w:val="28"/>
-        </w:rPr>
-        <w:t>)</w:t>
+        <w:t xml:space="preserve"> (Додаток Ж)</w:t>
       </w:r>
     </w:p>
     <w:p>
@@ -5712,31 +5598,7 @@
           <w:sz w:val="28"/>
           <w:szCs w:val="28"/>
         </w:rPr>
-        <w:t xml:space="preserve"> </w:t>
-      </w:r>
-      <w:r>
-        <w:rPr>
-          <w:rFonts w:ascii="Times New Roman" w:hAnsi="Times New Roman" w:cs="Times New Roman"/>
-          <w:sz w:val="28"/>
-          <w:szCs w:val="28"/>
-        </w:rPr>
-        <w:t xml:space="preserve">(Додаток </w:t>
-      </w:r>
-      <w:r>
-        <w:rPr>
-          <w:rFonts w:ascii="Times New Roman" w:hAnsi="Times New Roman" w:cs="Times New Roman"/>
-          <w:sz w:val="28"/>
-          <w:szCs w:val="28"/>
-        </w:rPr>
-        <w:t>З</w:t>
-      </w:r>
-      <w:r>
-        <w:rPr>
-          <w:rFonts w:ascii="Times New Roman" w:hAnsi="Times New Roman" w:cs="Times New Roman"/>
-          <w:sz w:val="28"/>
-          <w:szCs w:val="28"/>
-        </w:rPr>
-        <w:t>)</w:t>
+        <w:t xml:space="preserve"> (Додаток З)</w:t>
       </w:r>
     </w:p>
     <w:p>
@@ -5792,31 +5654,7 @@
           <w:sz w:val="28"/>
           <w:szCs w:val="28"/>
         </w:rPr>
-        <w:t xml:space="preserve"> </w:t>
-      </w:r>
-      <w:r>
-        <w:rPr>
-          <w:rFonts w:ascii="Times New Roman" w:hAnsi="Times New Roman" w:cs="Times New Roman"/>
-          <w:sz w:val="28"/>
-          <w:szCs w:val="28"/>
-        </w:rPr>
-        <w:t xml:space="preserve">(Додаток </w:t>
-      </w:r>
-      <w:r>
-        <w:rPr>
-          <w:rFonts w:ascii="Times New Roman" w:hAnsi="Times New Roman" w:cs="Times New Roman"/>
-          <w:sz w:val="28"/>
-          <w:szCs w:val="28"/>
-        </w:rPr>
-        <w:t>І</w:t>
-      </w:r>
-      <w:r>
-        <w:rPr>
-          <w:rFonts w:ascii="Times New Roman" w:hAnsi="Times New Roman" w:cs="Times New Roman"/>
-          <w:sz w:val="28"/>
-          <w:szCs w:val="28"/>
-        </w:rPr>
-        <w:t>)</w:t>
+        <w:t xml:space="preserve"> (Додаток І)</w:t>
       </w:r>
     </w:p>
     <w:p>
@@ -5848,31 +5686,7 @@
           <w:sz w:val="28"/>
           <w:szCs w:val="28"/>
         </w:rPr>
-        <w:t xml:space="preserve"> </w:t>
-      </w:r>
-      <w:r>
-        <w:rPr>
-          <w:rFonts w:ascii="Times New Roman" w:hAnsi="Times New Roman" w:cs="Times New Roman"/>
-          <w:sz w:val="28"/>
-          <w:szCs w:val="28"/>
-        </w:rPr>
-        <w:t xml:space="preserve">(Додаток </w:t>
-      </w:r>
-      <w:r>
-        <w:rPr>
-          <w:rFonts w:ascii="Times New Roman" w:hAnsi="Times New Roman" w:cs="Times New Roman"/>
-          <w:sz w:val="28"/>
-          <w:szCs w:val="28"/>
-        </w:rPr>
-        <w:t>К</w:t>
-      </w:r>
-      <w:r>
-        <w:rPr>
-          <w:rFonts w:ascii="Times New Roman" w:hAnsi="Times New Roman" w:cs="Times New Roman"/>
-          <w:sz w:val="28"/>
-          <w:szCs w:val="28"/>
-        </w:rPr>
-        <w:t>)</w:t>
+        <w:t xml:space="preserve"> (Додаток К)</w:t>
       </w:r>
     </w:p>
     <w:p>
@@ -5904,31 +5718,7 @@
           <w:sz w:val="28"/>
           <w:szCs w:val="28"/>
         </w:rPr>
-        <w:t xml:space="preserve"> </w:t>
-      </w:r>
-      <w:r>
-        <w:rPr>
-          <w:rFonts w:ascii="Times New Roman" w:hAnsi="Times New Roman" w:cs="Times New Roman"/>
-          <w:sz w:val="28"/>
-          <w:szCs w:val="28"/>
-        </w:rPr>
-        <w:t xml:space="preserve">(Додаток </w:t>
-      </w:r>
-      <w:r>
-        <w:rPr>
-          <w:rFonts w:ascii="Times New Roman" w:hAnsi="Times New Roman" w:cs="Times New Roman"/>
-          <w:sz w:val="28"/>
-          <w:szCs w:val="28"/>
-        </w:rPr>
-        <w:t>Л</w:t>
-      </w:r>
-      <w:r>
-        <w:rPr>
-          <w:rFonts w:ascii="Times New Roman" w:hAnsi="Times New Roman" w:cs="Times New Roman"/>
-          <w:sz w:val="28"/>
-          <w:szCs w:val="28"/>
-        </w:rPr>
-        <w:t>)</w:t>
+        <w:t xml:space="preserve"> (Додаток Л)</w:t>
       </w:r>
     </w:p>
     <w:p>
@@ -5960,31 +5750,7 @@
           <w:sz w:val="28"/>
           <w:szCs w:val="28"/>
         </w:rPr>
-        <w:t xml:space="preserve"> </w:t>
-      </w:r>
-      <w:r>
-        <w:rPr>
-          <w:rFonts w:ascii="Times New Roman" w:hAnsi="Times New Roman" w:cs="Times New Roman"/>
-          <w:sz w:val="28"/>
-          <w:szCs w:val="28"/>
-        </w:rPr>
-        <w:t xml:space="preserve">(Додаток </w:t>
-      </w:r>
-      <w:r>
-        <w:rPr>
-          <w:rFonts w:ascii="Times New Roman" w:hAnsi="Times New Roman" w:cs="Times New Roman"/>
-          <w:sz w:val="28"/>
-          <w:szCs w:val="28"/>
-        </w:rPr>
-        <w:t>М</w:t>
-      </w:r>
-      <w:r>
-        <w:rPr>
-          <w:rFonts w:ascii="Times New Roman" w:hAnsi="Times New Roman" w:cs="Times New Roman"/>
-          <w:sz w:val="28"/>
-          <w:szCs w:val="28"/>
-        </w:rPr>
-        <w:t>)</w:t>
+        <w:t xml:space="preserve"> (Додаток М)</w:t>
       </w:r>
     </w:p>
     <w:p>
@@ -6016,31 +5782,7 @@
           <w:sz w:val="28"/>
           <w:szCs w:val="28"/>
         </w:rPr>
-        <w:t xml:space="preserve"> </w:t>
-      </w:r>
-      <w:r>
-        <w:rPr>
-          <w:rFonts w:ascii="Times New Roman" w:hAnsi="Times New Roman" w:cs="Times New Roman"/>
-          <w:sz w:val="28"/>
-          <w:szCs w:val="28"/>
-        </w:rPr>
-        <w:t xml:space="preserve">(Додаток </w:t>
-      </w:r>
-      <w:r>
-        <w:rPr>
-          <w:rFonts w:ascii="Times New Roman" w:hAnsi="Times New Roman" w:cs="Times New Roman"/>
-          <w:sz w:val="28"/>
-          <w:szCs w:val="28"/>
-        </w:rPr>
-        <w:t>Н</w:t>
-      </w:r>
-      <w:r>
-        <w:rPr>
-          <w:rFonts w:ascii="Times New Roman" w:hAnsi="Times New Roman" w:cs="Times New Roman"/>
-          <w:sz w:val="28"/>
-          <w:szCs w:val="28"/>
-        </w:rPr>
-        <w:t>)</w:t>
+        <w:t xml:space="preserve"> (Додаток Н)</w:t>
       </w:r>
     </w:p>
     <w:p>
@@ -6072,31 +5814,7 @@
           <w:sz w:val="28"/>
           <w:szCs w:val="28"/>
         </w:rPr>
-        <w:t xml:space="preserve"> </w:t>
-      </w:r>
-      <w:r>
-        <w:rPr>
-          <w:rFonts w:ascii="Times New Roman" w:hAnsi="Times New Roman" w:cs="Times New Roman"/>
-          <w:sz w:val="28"/>
-          <w:szCs w:val="28"/>
-        </w:rPr>
-        <w:t xml:space="preserve">(Додаток </w:t>
-      </w:r>
-      <w:r>
-        <w:rPr>
-          <w:rFonts w:ascii="Times New Roman" w:hAnsi="Times New Roman" w:cs="Times New Roman"/>
-          <w:sz w:val="28"/>
-          <w:szCs w:val="28"/>
-        </w:rPr>
-        <w:t>О</w:t>
-      </w:r>
-      <w:r>
-        <w:rPr>
-          <w:rFonts w:ascii="Times New Roman" w:hAnsi="Times New Roman" w:cs="Times New Roman"/>
-          <w:sz w:val="28"/>
-          <w:szCs w:val="28"/>
-        </w:rPr>
-        <w:t>)</w:t>
+        <w:t xml:space="preserve"> (Додаток О)</w:t>
       </w:r>
     </w:p>
     <w:p>
@@ -6128,31 +5846,7 @@
           <w:sz w:val="28"/>
           <w:szCs w:val="28"/>
         </w:rPr>
-        <w:t xml:space="preserve"> </w:t>
-      </w:r>
-      <w:r>
-        <w:rPr>
-          <w:rFonts w:ascii="Times New Roman" w:hAnsi="Times New Roman" w:cs="Times New Roman"/>
-          <w:sz w:val="28"/>
-          <w:szCs w:val="28"/>
-        </w:rPr>
-        <w:t xml:space="preserve">(Додаток </w:t>
-      </w:r>
-      <w:r>
-        <w:rPr>
-          <w:rFonts w:ascii="Times New Roman" w:hAnsi="Times New Roman" w:cs="Times New Roman"/>
-          <w:sz w:val="28"/>
-          <w:szCs w:val="28"/>
-        </w:rPr>
-        <w:t>П</w:t>
-      </w:r>
-      <w:r>
-        <w:rPr>
-          <w:rFonts w:ascii="Times New Roman" w:hAnsi="Times New Roman" w:cs="Times New Roman"/>
-          <w:sz w:val="28"/>
-          <w:szCs w:val="28"/>
-        </w:rPr>
-        <w:t>)</w:t>
+        <w:t xml:space="preserve"> (Додаток П)</w:t>
       </w:r>
     </w:p>
     <w:p>
@@ -6184,31 +5878,7 @@
           <w:sz w:val="28"/>
           <w:szCs w:val="28"/>
         </w:rPr>
-        <w:t xml:space="preserve"> </w:t>
-      </w:r>
-      <w:r>
-        <w:rPr>
-          <w:rFonts w:ascii="Times New Roman" w:hAnsi="Times New Roman" w:cs="Times New Roman"/>
-          <w:sz w:val="28"/>
-          <w:szCs w:val="28"/>
-        </w:rPr>
-        <w:t xml:space="preserve">(Додаток </w:t>
-      </w:r>
-      <w:r>
-        <w:rPr>
-          <w:rFonts w:ascii="Times New Roman" w:hAnsi="Times New Roman" w:cs="Times New Roman"/>
-          <w:sz w:val="28"/>
-          <w:szCs w:val="28"/>
-        </w:rPr>
-        <w:t>Р</w:t>
-      </w:r>
-      <w:r>
-        <w:rPr>
-          <w:rFonts w:ascii="Times New Roman" w:hAnsi="Times New Roman" w:cs="Times New Roman"/>
-          <w:sz w:val="28"/>
-          <w:szCs w:val="28"/>
-        </w:rPr>
-        <w:t>)</w:t>
+        <w:t xml:space="preserve"> (Додаток Р)</w:t>
       </w:r>
     </w:p>
     <w:p>
@@ -6545,6 +6215,7 @@
       <w:r>
         <w:rPr>
           <w:rFonts w:ascii="Times New Roman" w:hAnsi="Times New Roman" w:cs="Times New Roman"/>
+          <w:noProof/>
           <w:sz w:val="28"/>
           <w:szCs w:val="28"/>
           <w:lang w:val="en-US"/>
@@ -6660,15 +6331,7 @@
           <w:sz w:val="28"/>
           <w:szCs w:val="28"/>
         </w:rPr>
-        <w:t xml:space="preserve">Якщо такого користувача не існує або невірний пароль то запит повертає пустий рядок і у клієнта </w:t>
-      </w:r>
-      <w:r>
-        <w:rPr>
-          <w:rFonts w:ascii="Times New Roman" w:hAnsi="Times New Roman" w:cs="Times New Roman"/>
-          <w:sz w:val="28"/>
-          <w:szCs w:val="28"/>
-        </w:rPr>
-        <w:t>відображається інформація про це.(Рисунок 2)</w:t>
+        <w:t>Якщо такого користувача не існує або невірний пароль то запит повертає пустий рядок і у клієнта відображається інформація про це.(Рисунок 2)</w:t>
       </w:r>
     </w:p>
     <w:p>
@@ -6683,6 +6346,7 @@
       <w:r>
         <w:rPr>
           <w:rFonts w:ascii="Times New Roman" w:hAnsi="Times New Roman" w:cs="Times New Roman"/>
+          <w:noProof/>
           <w:sz w:val="28"/>
           <w:szCs w:val="28"/>
         </w:rPr>
@@ -6977,6 +6641,7 @@
       <w:r>
         <w:rPr>
           <w:rFonts w:ascii="Times New Roman" w:hAnsi="Times New Roman" w:cs="Times New Roman"/>
+          <w:noProof/>
           <w:sz w:val="24"/>
           <w:szCs w:val="24"/>
         </w:rPr>
@@ -8343,16 +8008,7 @@
           <w:szCs w:val="28"/>
           <w:lang w:val="en-US"/>
         </w:rPr>
-        <w:t>https://uk.wikipedia.org/</w:t>
-      </w:r>
-      <w:r>
-        <w:rPr>
-          <w:rFonts w:ascii="Times New Roman" w:hAnsi="Times New Roman" w:cs="Times New Roman"/>
-          <w:sz w:val="28"/>
-          <w:szCs w:val="28"/>
-          <w:lang w:val="en-US"/>
-        </w:rPr>
-        <w:t xml:space="preserve"> </w:t>
+        <w:t xml:space="preserve">https://uk.wikipedia.org/ </w:t>
       </w:r>
     </w:p>
     <w:p>
@@ -11293,10 +10949,7 @@
         <w:pStyle w:val="Head1"/>
       </w:pPr>
       <w:r>
-        <w:t xml:space="preserve">ДОДАТОК </w:t>
-      </w:r>
-      <w:r>
-        <w:t>Б</w:t>
+        <w:t>ДОДАТОК Б</w:t>
       </w:r>
     </w:p>
     <w:p>
@@ -11718,10 +11371,7 @@
       </w:pPr>
       <w:r>
         <w:lastRenderedPageBreak/>
-        <w:t xml:space="preserve">ДОДАТОК </w:t>
-      </w:r>
-      <w:r>
-        <w:t>В</w:t>
+        <w:t>ДОДАТОК В</w:t>
       </w:r>
     </w:p>
     <w:p>
@@ -20115,10 +19765,7 @@
       </w:pPr>
       <w:r>
         <w:lastRenderedPageBreak/>
-        <w:t xml:space="preserve">ДОДАТОК </w:t>
-      </w:r>
-      <w:r>
-        <w:t>Г</w:t>
+        <w:t>ДОДАТОК Г</w:t>
       </w:r>
     </w:p>
     <w:p>
@@ -23056,10 +22703,7 @@
         <w:pStyle w:val="Head1"/>
       </w:pPr>
       <w:r>
-        <w:t xml:space="preserve">ДОДАТОК </w:t>
-      </w:r>
-      <w:r>
-        <w:t>Д</w:t>
+        <w:t>ДОДАТОК Д</w:t>
       </w:r>
     </w:p>
     <w:p>
@@ -24373,10 +24017,7 @@
         <w:pStyle w:val="Head1"/>
       </w:pPr>
       <w:r>
-        <w:t xml:space="preserve">ДОДАТОК </w:t>
-      </w:r>
-      <w:r>
-        <w:t>Є</w:t>
+        <w:t>ДОДАТОК Є</w:t>
       </w:r>
     </w:p>
     <w:p>
@@ -25113,10 +24754,7 @@
         <w:pStyle w:val="Head1"/>
       </w:pPr>
       <w:r>
-        <w:t xml:space="preserve">ДОДАТОК </w:t>
-      </w:r>
-      <w:r>
-        <w:t>Ж</w:t>
+        <w:t>ДОДАТОК Ж</w:t>
       </w:r>
     </w:p>
     <w:p>
@@ -27546,10 +27184,7 @@
       </w:pPr>
       <w:r>
         <w:lastRenderedPageBreak/>
-        <w:t xml:space="preserve">ДОДАТОК </w:t>
-      </w:r>
-      <w:r>
-        <w:t>З</w:t>
+        <w:t>ДОДАТОК З</w:t>
       </w:r>
     </w:p>
     <w:p>
@@ -28058,10 +27693,7 @@
         <w:pStyle w:val="Head1"/>
       </w:pPr>
       <w:r>
-        <w:t xml:space="preserve">ДОДАТОК </w:t>
-      </w:r>
-      <w:r>
-        <w:t>І</w:t>
+        <w:t>ДОДАТОК І</w:t>
       </w:r>
     </w:p>
     <w:p>
@@ -29074,10 +28706,7 @@
         <w:pStyle w:val="Head1"/>
       </w:pPr>
       <w:r>
-        <w:t xml:space="preserve">ДОДАТОК </w:t>
-      </w:r>
-      <w:r>
-        <w:t>К</w:t>
+        <w:t>ДОДАТОК К</w:t>
       </w:r>
     </w:p>
     <w:p>
@@ -29814,10 +29443,7 @@
         <w:pStyle w:val="Head1"/>
       </w:pPr>
       <w:r>
-        <w:t xml:space="preserve">ДОДАТОК </w:t>
-      </w:r>
-      <w:r>
-        <w:t>Л</w:t>
+        <w:t>ДОДАТОК Л</w:t>
       </w:r>
     </w:p>
     <w:p>
@@ -32274,10 +31900,7 @@
         <w:pStyle w:val="Head1"/>
       </w:pPr>
       <w:r>
-        <w:t xml:space="preserve">ДОДАТОК </w:t>
-      </w:r>
-      <w:r>
-        <w:t>М</w:t>
+        <w:t>ДОДАТОК М</w:t>
       </w:r>
     </w:p>
     <w:p>
@@ -33200,10 +32823,7 @@
         <w:pStyle w:val="Head1"/>
       </w:pPr>
       <w:r>
-        <w:t xml:space="preserve">ДОДАТОК </w:t>
-      </w:r>
-      <w:r>
-        <w:t>Н</w:t>
+        <w:t>ДОДАТОК Н</w:t>
       </w:r>
     </w:p>
     <w:p>
@@ -34210,10 +33830,7 @@
         <w:pStyle w:val="Head1"/>
       </w:pPr>
       <w:r>
-        <w:t xml:space="preserve">ДОДАТОК </w:t>
-      </w:r>
-      <w:r>
-        <w:t>О</w:t>
+        <w:t>ДОДАТОК О</w:t>
       </w:r>
     </w:p>
     <w:p>
@@ -34728,10 +34345,7 @@
         <w:pStyle w:val="Head1"/>
       </w:pPr>
       <w:r>
-        <w:t xml:space="preserve">ДОДАТОК </w:t>
-      </w:r>
-      <w:r>
-        <w:t>П</w:t>
+        <w:t>ДОДАТОК П</w:t>
       </w:r>
     </w:p>
     <w:p>
@@ -35462,10 +35076,7 @@
         <w:pStyle w:val="Head1"/>
       </w:pPr>
       <w:r>
-        <w:t xml:space="preserve">ДОДАТОК </w:t>
-      </w:r>
-      <w:r>
-        <w:t>Р</w:t>
+        <w:t>ДОДАТОК Р</w:t>
       </w:r>
     </w:p>
     <w:p>

</xml_diff>